<commit_message>
updates for plotting, fixed env file, added gitignore, updated working version of paper
</commit_message>
<xml_diff>
--- a/Report/Report_text.docx
+++ b/Report/Report_text.docx
@@ -1,9 +1,41 @@
 
 <file path=word/document.xml><?xml version="1.0" encoding="utf-8"?>
-<w:document xmlns:wpc="http://schemas.microsoft.com/office/word/2010/wordprocessingCanvas" xmlns:cx="http://schemas.microsoft.com/office/drawing/2014/chartex" xmlns:cx1="http://schemas.microsoft.com/office/drawing/2015/9/8/chartex" xmlns:cx2="http://schemas.microsoft.com/office/drawing/2015/10/21/chartex" xmlns:cx3="http://schemas.microsoft.com/office/drawing/2016/5/9/chartex" xmlns:cx4="http://schemas.microsoft.com/office/drawing/2016/5/10/chartex" xmlns:cx5="http://schemas.microsoft.com/office/drawing/2016/5/11/chartex" xmlns:cx6="http://schemas.microsoft.com/office/drawing/2016/5/12/chartex" xmlns:cx7="http://schemas.microsoft.com/office/drawing/2016/5/13/chartex" xmlns:cx8="http://schemas.microsoft.com/office/drawing/2016/5/14/chartex" xmlns:mc="http://schemas.openxmlformats.org/markup-compatibility/2006" xmlns:aink="http://schemas.microsoft.com/office/drawing/2016/ink" xmlns:am3d="http://schemas.microsoft.com/office/drawing/2017/model3d" xmlns:o="urn:schemas-microsoft-com:office:office" xmlns:oel="http://schemas.microsoft.com/office/2019/extlst" xmlns:r="http://schemas.openxmlformats.org/officeDocument/2006/relationships" xmlns:m="http://schemas.openxmlformats.org/officeDocument/2006/math" xmlns:v="urn:schemas-microsoft-com:vml" xmlns:wp14="http://schemas.microsoft.com/office/word/2010/wordprocessingDrawing" xmlns:wp="http://schemas.openxmlformats.org/drawingml/2006/wordprocessingDrawing" xmlns:w10="urn:schemas-microsoft-com:office:word" xmlns:w="http://schemas.openxmlformats.org/wordprocessingml/2006/main" xmlns:w14="http://schemas.microsoft.com/office/word/2010/wordml" xmlns:w15="http://schemas.microsoft.com/office/word/2012/wordml" xmlns:w16cex="http://schemas.microsoft.com/office/word/2018/wordml/cex" xmlns:w16cid="http://schemas.microsoft.com/office/word/2016/wordml/cid" xmlns:w16="http://schemas.microsoft.com/office/word/2018/wordml" xmlns:w16sdtdh="http://schemas.microsoft.com/office/word/2020/wordml/sdtdatahash" xmlns:w16se="http://schemas.microsoft.com/office/word/2015/wordml/symex" xmlns:wpg="http://schemas.microsoft.com/office/word/2010/wordprocessingGroup" xmlns:wpi="http://schemas.microsoft.com/office/word/2010/wordprocessingInk" xmlns:wne="http://schemas.microsoft.com/office/word/2006/wordml" xmlns:wps="http://schemas.microsoft.com/office/word/2010/wordprocessingShape" mc:Ignorable="w14 w15 w16se w16cid w16 w16cex w16sdtdh wp14">
+<w:document xmlns:wpc="http://schemas.microsoft.com/office/word/2010/wordprocessingCanvas" xmlns:cx="http://schemas.microsoft.com/office/drawing/2014/chartex" xmlns:cx1="http://schemas.microsoft.com/office/drawing/2015/9/8/chartex" xmlns:cx2="http://schemas.microsoft.com/office/drawing/2015/10/21/chartex" xmlns:cx3="http://schemas.microsoft.com/office/drawing/2016/5/9/chartex" xmlns:cx4="http://schemas.microsoft.com/office/drawing/2016/5/10/chartex" xmlns:cx5="http://schemas.microsoft.com/office/drawing/2016/5/11/chartex" xmlns:cx6="http://schemas.microsoft.com/office/drawing/2016/5/12/chartex" xmlns:cx7="http://schemas.microsoft.com/office/drawing/2016/5/13/chartex" xmlns:cx8="http://schemas.microsoft.com/office/drawing/2016/5/14/chartex" xmlns:mc="http://schemas.openxmlformats.org/markup-compatibility/2006" xmlns:aink="http://schemas.microsoft.com/office/drawing/2016/ink" xmlns:am3d="http://schemas.microsoft.com/office/drawing/2017/model3d" xmlns:o="urn:schemas-microsoft-com:office:office" xmlns:r="http://schemas.openxmlformats.org/officeDocument/2006/relationships" xmlns:m="http://schemas.openxmlformats.org/officeDocument/2006/math" xmlns:v="urn:schemas-microsoft-com:vml" xmlns:wp14="http://schemas.microsoft.com/office/word/2010/wordprocessingDrawing" xmlns:wp="http://schemas.openxmlformats.org/drawingml/2006/wordprocessingDrawing" xmlns:w10="urn:schemas-microsoft-com:office:word" xmlns:w="http://schemas.openxmlformats.org/wordprocessingml/2006/main" xmlns:w14="http://schemas.microsoft.com/office/word/2010/wordml" xmlns:w15="http://schemas.microsoft.com/office/word/2012/wordml" xmlns:w16cex="http://schemas.microsoft.com/office/word/2018/wordml/cex" xmlns:w16cid="http://schemas.microsoft.com/office/word/2016/wordml/cid" xmlns:w16="http://schemas.microsoft.com/office/word/2018/wordml" xmlns:w16sdtdh="http://schemas.microsoft.com/office/word/2020/wordml/sdtdatahash" xmlns:w16se="http://schemas.microsoft.com/office/word/2015/wordml/symex" xmlns:wpg="http://schemas.microsoft.com/office/word/2010/wordprocessingGroup" xmlns:wpi="http://schemas.microsoft.com/office/word/2010/wordprocessingInk" xmlns:wne="http://schemas.microsoft.com/office/word/2006/wordml" xmlns:wps="http://schemas.microsoft.com/office/word/2010/wordprocessingShape" mc:Ignorable="w14 w15 w16se w16cid w16 w16cex w16sdtdh wp14">
   <w:body>
     <w:p>
       <w:pPr>
+        <w:ind w:left="720" w:hanging="360"/>
+      </w:pPr>
+      <w:r>
+        <w:t>Abstract</w:t>
+      </w:r>
+    </w:p>
+    <w:p>
+      <w:pPr>
+        <w:ind w:left="720"/>
+      </w:pPr>
+      <w:r>
+        <w:t>This paper investigated the use of deep learning models for recipe generation</w:t>
+      </w:r>
+      <w:r>
+        <w:t xml:space="preserve"> from image inputs. The authors investigated the model architecture presented in [reference paper], looking at performance over a smaller dataset, investigated the effects of various introduced parameters (learning rate, training mismatch), and identified methods of potential architecture improvement (transformers). Ultimately, the authors found that insufficient data size and training time resulted in poorer performance relative to the benchmark, however the investigated alternative architectures </w:t>
+      </w:r>
+      <w:r>
+        <w:t>appear promising avenues for further research.</w:t>
+      </w:r>
+    </w:p>
+    <w:p>
+      <w:pPr>
+        <w:ind w:left="720" w:hanging="360"/>
+      </w:pPr>
+    </w:p>
+    <w:p>
+      <w:pPr>
+        <w:ind w:left="720" w:hanging="360"/>
+      </w:pPr>
+    </w:p>
+    <w:p>
+      <w:pPr>
         <w:pStyle w:val="ListParagraph"/>
         <w:numPr>
           <w:ilvl w:val="0"/>
@@ -19,16 +51,26 @@
         <w:pStyle w:val="ListParagraph"/>
       </w:pPr>
       <w:r>
-        <w:t>This paper</w:t>
-      </w:r>
-      <w:r>
-        <w:t xml:space="preserve"> investigat</w:t>
+        <w:t>This paper investigat</w:t>
       </w:r>
       <w:r>
         <w:t>ed the use of deep learning models for recipe generation. Specifically, it looked at</w:t>
       </w:r>
       <w:r>
-        <w:t xml:space="preserve"> how a deep learning model can take a food image, parse the underlying components, and produce a set of outputs (ingredients, recipes) useful to an end user (im2recipe); a process that can also be done in reverse (recipe2im). This is an interesting problem as it shows applications of deep learning models for practical use; the recreation of a food one saw online, a calorie counter for one on a diet, or understanding of food ingredients for allergy considerations. </w:t>
+        <w:t xml:space="preserve"> how a deep learning model can take a food image, parse the underlying components, and produce a set of outputs (ingredients, recipes) useful to an end user (im2recipe); a process that can also be done in reverse (recipe2im).</w:t>
+      </w:r>
+    </w:p>
+    <w:p>
+      <w:pPr>
+        <w:pStyle w:val="ListParagraph"/>
+      </w:pPr>
+    </w:p>
+    <w:p>
+      <w:pPr>
+        <w:pStyle w:val="ListParagraph"/>
+      </w:pPr>
+      <w:r>
+        <w:t xml:space="preserve">This is an interesting problem as it shows applications of deep learning models for practical use; the recreation of a food one saw online, a calorie counter for one on a diet, or understanding of food ingredients for allergy considerations. </w:t>
       </w:r>
     </w:p>
     <w:p>
@@ -52,6 +94,46 @@
     <w:p>
       <w:pPr>
         <w:pStyle w:val="ListParagraph"/>
+      </w:pPr>
+      <w:r>
+        <w:t xml:space="preserve">The </w:t>
+      </w:r>
+      <w:r>
+        <w:t xml:space="preserve">current state of the art [1] </w:t>
+      </w:r>
+      <w:r>
+        <w:t>uses</w:t>
+      </w:r>
+      <w:r>
+        <w:t xml:space="preserve"> a dual CNN and LSTM architecture</w:t>
+      </w:r>
+      <w:r>
+        <w:t xml:space="preserve">. The CNN is pretrained on a ResNet 50 architecture with a primary approach of freezing the model and training the terminal layer. Two LSTMs are </w:t>
+      </w:r>
+      <w:r>
+        <w:t xml:space="preserve">used; a bi-directional LSTM to learn the ingredient list (used since order is unstructured) and a uni-directional LSTM to learn the recipe instructions. </w:t>
+      </w:r>
+      <w:r>
+        <w:t>Additional details are discussed throughout this paper for comparison.</w:t>
+      </w:r>
+      <w:r>
+        <w:t xml:space="preserve"> </w:t>
+      </w:r>
+      <w:r>
+        <w:rPr>
+          <w:highlight w:val="yellow"/>
+        </w:rPr>
+        <w:t>[add in pertinent metrics for comparison?]</w:t>
+      </w:r>
+    </w:p>
+    <w:p>
+      <w:pPr>
+        <w:pStyle w:val="ListParagraph"/>
+      </w:pPr>
+    </w:p>
+    <w:p>
+      <w:pPr>
+        <w:pStyle w:val="ListParagraph"/>
         <w:numPr>
           <w:ilvl w:val="0"/>
           <w:numId w:val="1"/>
@@ -64,13 +146,264 @@
     <w:p>
       <w:pPr>
         <w:pStyle w:val="ListParagraph"/>
+      </w:pPr>
+      <w:r>
+        <w:t>2.1. Our approach</w:t>
+      </w:r>
+    </w:p>
+    <w:p>
+      <w:pPr>
+        <w:pStyle w:val="ListParagraph"/>
+      </w:pPr>
+      <w:r>
+        <w:t>The first task was to generate the architecture presented in [1] solely from the presentation in the paper.</w:t>
+      </w:r>
+      <w:r>
+        <w:t xml:space="preserve"> From this, we w</w:t>
+      </w:r>
+      <w:r>
+        <w:t>anted to see how one might recreate the original author’s work just from their published instructions. While the author’s instructions were quite detailed, after analyzing their dataset and training process, it was immediately evident that we would be unable to recreate the entire process because the dataset was too large (over 1M images) and we had limited compute capabilities and time.</w:t>
+      </w:r>
+      <w:r>
+        <w:t xml:space="preserve">  </w:t>
+      </w:r>
+      <w:r>
+        <w:t xml:space="preserve">Therefore, we took as a base assumption that we would only </w:t>
+      </w:r>
+      <w:r>
+        <w:lastRenderedPageBreak/>
+        <w:t xml:space="preserve">investigate the model architecture, utilizing the source data and pre-processing provided by the authors in [reference link to github page]. </w:t>
+      </w:r>
+    </w:p>
+    <w:p>
+      <w:pPr>
+        <w:pStyle w:val="ListParagraph"/>
+      </w:pPr>
+    </w:p>
+    <w:p>
+      <w:pPr>
+        <w:pStyle w:val="ListParagraph"/>
+      </w:pPr>
+      <w:r>
+        <w:t xml:space="preserve">We next looked how our results model architecture results compared to those of the original authors. We tried a few different approaches as discussed further in section 3. On the CNN, we investigated both freezing and unfreezing the pretrained layer weights. On the LSTM, we looked at a basic pytorch LSTM implementation, </w:t>
+      </w:r>
+      <w:r>
+        <w:t xml:space="preserve">pytorch </w:t>
+      </w:r>
+      <w:r>
+        <w:t>LST</w:t>
+      </w:r>
+      <w:r>
+        <w:t>M</w:t>
+      </w:r>
+      <w:r>
+        <w:t xml:space="preserve">s </w:t>
+      </w:r>
+      <w:r>
+        <w:t>with</w:t>
+      </w:r>
+      <w:r>
+        <w:t xml:space="preserve"> sequence packing (a commonly used technique [reference to pytorch documentation] to help train the model faster using fewer computations</w:t>
+      </w:r>
+      <w:r>
+        <w:t>),</w:t>
+      </w:r>
+      <w:r>
+        <w:t xml:space="preserve"> and tried to replace the LSTMs</w:t>
+      </w:r>
+      <w:r>
+        <w:t xml:space="preserve"> entirely</w:t>
+      </w:r>
+      <w:r>
+        <w:t xml:space="preserve"> with transformer encoders. </w:t>
+      </w:r>
+      <w:r>
+        <w:t>Of note, the transformer used was a custom built transformer used for CS7643 Assignment 4, modified for purposes here.</w:t>
+      </w:r>
+    </w:p>
+    <w:p>
+      <w:pPr>
+        <w:pStyle w:val="ListParagraph"/>
+      </w:pPr>
+    </w:p>
+    <w:p>
+      <w:pPr>
+        <w:pStyle w:val="ListParagraph"/>
+      </w:pPr>
+      <w:r>
+        <w:t>Additionally, for each of the above implementations, we tuned parameters to try to find the optimal results. Discussed more in Section 3, we looked at loss as the primary metric, as this was most telling</w:t>
+      </w:r>
+      <w:r>
+        <w:t xml:space="preserve"> to performance observed. To compare results to the original paper, we also looked at median rank (the ranking of model results compared to a random sample of 1000 other potential results), and we looked at accuracy results as there were more stable in our training experiments compared the to the median rank metric.</w:t>
+      </w:r>
+    </w:p>
+    <w:p>
+      <w:pPr>
+        <w:pStyle w:val="ListParagraph"/>
+      </w:pPr>
+    </w:p>
+    <w:p>
+      <w:pPr>
+        <w:pStyle w:val="ListParagraph"/>
+      </w:pPr>
+      <w:r>
+        <w:t>[go into more detail about training here or in experiments? Or in section 4?]</w:t>
+      </w:r>
+    </w:p>
+    <w:p>
+      <w:pPr>
+        <w:pStyle w:val="ListParagraph"/>
+      </w:pPr>
+    </w:p>
+    <w:p>
+      <w:pPr>
+        <w:pStyle w:val="ListParagraph"/>
+      </w:pPr>
+      <w:r>
+        <w:t>Discuss im</w:t>
+      </w:r>
+      <w:r>
+        <w:sym w:font="Wingdings" w:char="F0E0"/>
+      </w:r>
+      <w:r>
+        <w:t>recipe output?</w:t>
+      </w:r>
+    </w:p>
+    <w:p>
+      <w:pPr>
+        <w:pStyle w:val="ListParagraph"/>
+      </w:pPr>
+    </w:p>
+    <w:p>
+      <w:pPr>
+        <w:pStyle w:val="ListParagraph"/>
+      </w:pPr>
+      <w:r>
+        <w:t>2.2. Problems</w:t>
+      </w:r>
+    </w:p>
+    <w:p>
+      <w:pPr>
+        <w:pStyle w:val="ListParagraph"/>
+      </w:pPr>
+      <w:r>
+        <w:t>The first anticipated problem</w:t>
+      </w:r>
+      <w:r>
+        <w:t xml:space="preserve"> </w:t>
+      </w:r>
+      <w:r>
+        <w:t>related</w:t>
+      </w:r>
+    </w:p>
+    <w:p>
+      <w:pPr>
+        <w:pStyle w:val="ListParagraph"/>
+      </w:pPr>
+      <w:r>
+        <w:t>2.3. Code repos used and changes made.</w:t>
+      </w:r>
+    </w:p>
+    <w:p>
+      <w:pPr>
+        <w:pStyle w:val="ListParagraph"/>
+      </w:pPr>
+      <w:r>
+        <w:t>Use of paper</w:t>
+      </w:r>
+    </w:p>
+    <w:p>
+      <w:pPr>
+        <w:pStyle w:val="ListParagraph"/>
+      </w:pPr>
+      <w:r>
+        <w:t>Used paper to define architecture, we created architecture from scratch using pytorch methods (e.g. nn.cnn, nn.lstm, etc)</w:t>
+      </w:r>
+    </w:p>
+    <w:p>
+      <w:pPr>
+        <w:pStyle w:val="ListParagraph"/>
+      </w:pPr>
+    </w:p>
+    <w:p>
+      <w:pPr>
+        <w:pStyle w:val="ListParagraph"/>
         <w:numPr>
           <w:ilvl w:val="0"/>
           <w:numId w:val="1"/>
         </w:numPr>
       </w:pPr>
       <w:r>
-        <w:t>S</w:t>
+        <w:t>Things to discuss</w:t>
+      </w:r>
+    </w:p>
+    <w:p>
+      <w:pPr>
+        <w:pStyle w:val="ListParagraph"/>
+        <w:numPr>
+          <w:ilvl w:val="1"/>
+          <w:numId w:val="1"/>
+        </w:numPr>
+      </w:pPr>
+      <w:r>
+        <w:t>Dataset</w:t>
+      </w:r>
+    </w:p>
+    <w:p>
+      <w:pPr>
+        <w:pStyle w:val="ListParagraph"/>
+        <w:numPr>
+          <w:ilvl w:val="2"/>
+          <w:numId w:val="1"/>
+        </w:numPr>
+      </w:pPr>
+      <w:r>
+        <w:t>b/c of size (TBs of data), we only used the t</w:t>
+      </w:r>
+      <w:r>
+        <w:t xml:space="preserve">esting </w:t>
+      </w:r>
+      <w:r>
+        <w:t>set</w:t>
+      </w:r>
+      <w:r>
+        <w:t>. Assuming test set well represents underlying data (otherwise wouldn’t be accurate in paper tests)</w:t>
+      </w:r>
+    </w:p>
+    <w:p>
+      <w:pPr>
+        <w:pStyle w:val="ListParagraph"/>
+        <w:numPr>
+          <w:ilvl w:val="1"/>
+          <w:numId w:val="1"/>
+        </w:numPr>
+      </w:pPr>
+      <w:r>
+        <w:t>Tuning</w:t>
+      </w:r>
+    </w:p>
+    <w:p>
+      <w:pPr>
+        <w:pStyle w:val="ListParagraph"/>
+        <w:numPr>
+          <w:ilvl w:val="1"/>
+          <w:numId w:val="1"/>
+        </w:numPr>
+      </w:pPr>
+      <w:r>
+        <w:t>Semantic regularization?</w:t>
+      </w:r>
+    </w:p>
+    <w:p>
+      <w:pPr>
+        <w:pStyle w:val="ListParagraph"/>
+        <w:numPr>
+          <w:ilvl w:val="1"/>
+          <w:numId w:val="1"/>
+        </w:numPr>
+      </w:pPr>
+      <w:r>
+        <w:t>Transformers?</w:t>
       </w:r>
     </w:p>
     <w:p>
@@ -118,15 +451,8 @@
         </w:numPr>
       </w:pPr>
       <w:r>
-        <w:t xml:space="preserve">modified </w:t>
-      </w:r>
-      <w:proofErr w:type="spellStart"/>
-      <w:r>
-        <w:t>data_loader</w:t>
-      </w:r>
-      <w:proofErr w:type="spellEnd"/>
-      <w:r>
-        <w:t xml:space="preserve"> </w:t>
+        <w:lastRenderedPageBreak/>
+        <w:t xml:space="preserve">modified data_loader </w:t>
       </w:r>
       <w:r>
         <w:t>to load appropriate data for both image and text analysis</w:t>
@@ -177,23 +503,7 @@
         <w:t xml:space="preserve">and populated </w:t>
       </w:r>
       <w:r>
-        <w:t xml:space="preserve">initial </w:t>
-      </w:r>
-      <w:proofErr w:type="spellStart"/>
-      <w:r>
-        <w:t>github</w:t>
-      </w:r>
-      <w:proofErr w:type="spellEnd"/>
-      <w:r>
-        <w:t xml:space="preserve"> (for code base), box (for data store), and </w:t>
-      </w:r>
-      <w:proofErr w:type="spellStart"/>
-      <w:r>
-        <w:t>jupyterlab</w:t>
-      </w:r>
-      <w:proofErr w:type="spellEnd"/>
-      <w:r>
-        <w:t xml:space="preserve"> repositor</w:t>
+        <w:t>initial github (for code base), box (for data store), and jupyterlab repositor</w:t>
       </w:r>
       <w:r>
         <w:t>y code</w:t>
@@ -235,19 +545,7 @@
         </w:numPr>
       </w:pPr>
       <w:r>
-        <w:t xml:space="preserve">generated </w:t>
-      </w:r>
-      <w:r>
-        <w:t>and tuned the LSTM</w:t>
-      </w:r>
-      <w:r>
-        <w:t xml:space="preserve"> architecture for </w:t>
-      </w:r>
-      <w:r>
-        <w:t>ingredient and image</w:t>
-      </w:r>
-      <w:r>
-        <w:t xml:space="preserve"> processing in accordance with &lt;cite paper&gt;</w:t>
+        <w:t>generated and tuned the LSTM architecture for ingredient and image processing in accordance with &lt;cite paper&gt;</w:t>
       </w:r>
     </w:p>
     <w:p>
@@ -301,35 +599,20 @@
         <w:pStyle w:val="ListParagraph"/>
       </w:pPr>
       <w:r>
-        <w:t>[</w:t>
-      </w:r>
-      <w:r>
-        <w:t xml:space="preserve">1] J. Marín et al., "Recipe1M+: A Dataset for Learning Cross-Modal Embeddings for Cooking Recipes and Food Images," in IEEE Transactions on Pattern Analysis and Machine Intelligence, vol. 43, no. 1, pp. 187-203, 1 Jan. 2021, </w:t>
-      </w:r>
-      <w:proofErr w:type="spellStart"/>
-      <w:r>
-        <w:t>doi</w:t>
-      </w:r>
-      <w:proofErr w:type="spellEnd"/>
-      <w:r>
-        <w:t>: 10.1109/TPAMI.2019.2927476.</w:t>
-      </w:r>
-    </w:p>
-    <w:p>
-      <w:pPr>
-        <w:pStyle w:val="ListParagraph"/>
-      </w:pPr>
-    </w:p>
-    <w:p>
-      <w:pPr>
-        <w:pStyle w:val="ListParagraph"/>
-      </w:pPr>
-      <w:r>
-        <w:t xml:space="preserve">[2] J.-J. Chen, C.-W. Ngo, F.-L. Feng, and T.-S. Chua, “Deep understanding of cooking procedure for cross-modal recipe retrieval,” in Proc. 26th ACM Int. Conf. Multimedia, </w:t>
-      </w:r>
-      <w:r>
-        <w:lastRenderedPageBreak/>
-        <w:t xml:space="preserve">2018, pp. 1020–1028. [Online]. Available: </w:t>
+        <w:t>[1] J. Marín et al., "Recipe1M+: A Dataset for Learning Cross-Modal Embeddings for Cooking Recipes and Food Images," in IEEE Transactions on Pattern Analysis and Machine Intelligence, vol. 43, no. 1, pp. 187-203, 1 Jan. 2021, doi: 10.1109/TPAMI.2019.2927476.</w:t>
+      </w:r>
+    </w:p>
+    <w:p>
+      <w:pPr>
+        <w:pStyle w:val="ListParagraph"/>
+      </w:pPr>
+    </w:p>
+    <w:p>
+      <w:pPr>
+        <w:pStyle w:val="ListParagraph"/>
+      </w:pPr>
+      <w:r>
+        <w:t xml:space="preserve">[2] J.-J. Chen, C.-W. Ngo, F.-L. Feng, and T.-S. Chua, “Deep understanding of cooking procedure for cross-modal recipe retrieval,” in Proc. 26th ACM Int. Conf. Multimedia, 2018, pp. 1020–1028. [Online]. Available: </w:t>
       </w:r>
       <w:hyperlink r:id="rId6">
         <w:r>
@@ -347,52 +630,20 @@
         <w:pStyle w:val="ListParagraph"/>
       </w:pPr>
       <w:r>
-        <w:t xml:space="preserve">[3] M. Carvalho, R. </w:t>
-      </w:r>
-      <w:proofErr w:type="spellStart"/>
-      <w:r>
-        <w:t>Cadene</w:t>
-      </w:r>
-      <w:proofErr w:type="spellEnd"/>
-      <w:r>
-        <w:t xml:space="preserve">, D. Picard, L. </w:t>
-      </w:r>
-      <w:proofErr w:type="spellStart"/>
-      <w:r>
-        <w:t>Soulier</w:t>
-      </w:r>
-      <w:proofErr w:type="spellEnd"/>
-      <w:r>
-        <w:t xml:space="preserve">, N. </w:t>
-      </w:r>
-      <w:proofErr w:type="spellStart"/>
-      <w:r>
-        <w:t>Thome</w:t>
-      </w:r>
-      <w:proofErr w:type="spellEnd"/>
-      <w:r>
-        <w:t>, and M. Cord, “Cross-modal retrieval in the cooking context: Learning semantic text-image embeddings,” in Proc. 41st Int. ACM SIGIR Conf. Res. Develop. Inf. Retrieval, 2018, pp. 35–44.</w:t>
-      </w:r>
-    </w:p>
-    <w:p>
-      <w:pPr>
-        <w:pStyle w:val="ListParagraph"/>
-      </w:pPr>
-    </w:p>
-    <w:p>
-      <w:pPr>
-        <w:pStyle w:val="ListParagraph"/>
-      </w:pPr>
-      <w:r>
-        <w:t xml:space="preserve">[4] M. Kumari and T. Singh, "Food Image to Cooking Instructions Conversion Through Compressed Embeddings Using Deep Learning," 2019 IEEE 35th International Conference on Data Engineering Workshops (ICDEW), 2019, pp. 81-84, </w:t>
-      </w:r>
-      <w:proofErr w:type="spellStart"/>
-      <w:r>
-        <w:t>doi</w:t>
-      </w:r>
-      <w:proofErr w:type="spellEnd"/>
-      <w:r>
-        <w:t>: 10.1109/ICDEW.2019.00-31.</w:t>
+        <w:t>[3] M. Carvalho, R. Cadene, D. Picard, L. Soulier, N. Thome, and M. Cord, “Cross-modal retrieval in the cooking context: Learning semantic text-image embeddings,” in Proc. 41st Int. ACM SIGIR Conf. Res. Develop. Inf. Retrieval, 2018, pp. 35–44.</w:t>
+      </w:r>
+    </w:p>
+    <w:p>
+      <w:pPr>
+        <w:pStyle w:val="ListParagraph"/>
+      </w:pPr>
+    </w:p>
+    <w:p>
+      <w:pPr>
+        <w:pStyle w:val="ListParagraph"/>
+      </w:pPr>
+      <w:r>
+        <w:t>[4] M. Kumari and T. Singh, "Food Image to Cooking Instructions Conversion Through Compressed Embeddings Using Deep Learning," 2019 IEEE 35th International Conference on Data Engineering Workshops (ICDEW), 2019, pp. 81-84, doi: 10.1109/ICDEW.2019.00-31.</w:t>
       </w:r>
     </w:p>
     <w:p>
@@ -411,39 +662,7 @@
         </w:rPr>
       </w:pPr>
       <w:r>
-        <w:t xml:space="preserve">[5] H. </w:t>
-      </w:r>
-      <w:proofErr w:type="spellStart"/>
-      <w:r>
-        <w:t>Rawlani</w:t>
-      </w:r>
-      <w:proofErr w:type="spellEnd"/>
-      <w:r>
-        <w:t xml:space="preserve">, J. </w:t>
-      </w:r>
-      <w:proofErr w:type="spellStart"/>
-      <w:r>
-        <w:t>Saita</w:t>
-      </w:r>
-      <w:proofErr w:type="spellEnd"/>
-      <w:r>
-        <w:t xml:space="preserve">, V. </w:t>
-      </w:r>
-      <w:proofErr w:type="spellStart"/>
-      <w:r>
-        <w:t>Zambre</w:t>
-      </w:r>
-      <w:proofErr w:type="spellEnd"/>
-      <w:r>
-        <w:t xml:space="preserve"> and R. L. Priya, "Deep Learning based approach to suggest recipes," 2018 International Conference on Smart City and Emerging Technology (ICSCET), 2018, pp. 1-4, </w:t>
-      </w:r>
-      <w:proofErr w:type="spellStart"/>
-      <w:r>
-        <w:t>doi</w:t>
-      </w:r>
-      <w:proofErr w:type="spellEnd"/>
-      <w:r>
-        <w:t>: 10.1109/ICSCET.2018.8537350.</w:t>
+        <w:t>[5] H. Rawlani, J. Saita, V. Zambre and R. L. Priya, "Deep Learning based approach to suggest recipes," 2018 International Conference on Smart City and Emerging Technology (ICSCET), 2018, pp. 1-4, doi: 10.1109/ICSCET.2018.8537350.</w:t>
       </w:r>
     </w:p>
     <w:p>
@@ -462,7 +681,7 @@
 </file>
 
 <file path=word/numbering.xml><?xml version="1.0" encoding="utf-8"?>
-<w:numbering xmlns:wpc="http://schemas.microsoft.com/office/word/2010/wordprocessingCanvas" xmlns:cx="http://schemas.microsoft.com/office/drawing/2014/chartex" xmlns:cx1="http://schemas.microsoft.com/office/drawing/2015/9/8/chartex" xmlns:cx2="http://schemas.microsoft.com/office/drawing/2015/10/21/chartex" xmlns:cx3="http://schemas.microsoft.com/office/drawing/2016/5/9/chartex" xmlns:cx4="http://schemas.microsoft.com/office/drawing/2016/5/10/chartex" xmlns:cx5="http://schemas.microsoft.com/office/drawing/2016/5/11/chartex" xmlns:cx6="http://schemas.microsoft.com/office/drawing/2016/5/12/chartex" xmlns:cx7="http://schemas.microsoft.com/office/drawing/2016/5/13/chartex" xmlns:cx8="http://schemas.microsoft.com/office/drawing/2016/5/14/chartex" xmlns:mc="http://schemas.openxmlformats.org/markup-compatibility/2006" xmlns:aink="http://schemas.microsoft.com/office/drawing/2016/ink" xmlns:am3d="http://schemas.microsoft.com/office/drawing/2017/model3d" xmlns:o="urn:schemas-microsoft-com:office:office" xmlns:oel="http://schemas.microsoft.com/office/2019/extlst" xmlns:r="http://schemas.openxmlformats.org/officeDocument/2006/relationships" xmlns:m="http://schemas.openxmlformats.org/officeDocument/2006/math" xmlns:v="urn:schemas-microsoft-com:vml" xmlns:wp14="http://schemas.microsoft.com/office/word/2010/wordprocessingDrawing" xmlns:wp="http://schemas.openxmlformats.org/drawingml/2006/wordprocessingDrawing" xmlns:w10="urn:schemas-microsoft-com:office:word" xmlns:w="http://schemas.openxmlformats.org/wordprocessingml/2006/main" xmlns:w14="http://schemas.microsoft.com/office/word/2010/wordml" xmlns:w15="http://schemas.microsoft.com/office/word/2012/wordml" xmlns:w16cex="http://schemas.microsoft.com/office/word/2018/wordml/cex" xmlns:w16cid="http://schemas.microsoft.com/office/word/2016/wordml/cid" xmlns:w16="http://schemas.microsoft.com/office/word/2018/wordml" xmlns:w16sdtdh="http://schemas.microsoft.com/office/word/2020/wordml/sdtdatahash" xmlns:w16se="http://schemas.microsoft.com/office/word/2015/wordml/symex" xmlns:wpg="http://schemas.microsoft.com/office/word/2010/wordprocessingGroup" xmlns:wpi="http://schemas.microsoft.com/office/word/2010/wordprocessingInk" xmlns:wne="http://schemas.microsoft.com/office/word/2006/wordml" xmlns:wps="http://schemas.microsoft.com/office/word/2010/wordprocessingShape" mc:Ignorable="w14 w15 w16se w16cid w16 w16cex w16sdtdh wp14">
+<w:numbering xmlns:wpc="http://schemas.microsoft.com/office/word/2010/wordprocessingCanvas" xmlns:cx="http://schemas.microsoft.com/office/drawing/2014/chartex" xmlns:cx1="http://schemas.microsoft.com/office/drawing/2015/9/8/chartex" xmlns:cx2="http://schemas.microsoft.com/office/drawing/2015/10/21/chartex" xmlns:cx3="http://schemas.microsoft.com/office/drawing/2016/5/9/chartex" xmlns:cx4="http://schemas.microsoft.com/office/drawing/2016/5/10/chartex" xmlns:cx5="http://schemas.microsoft.com/office/drawing/2016/5/11/chartex" xmlns:cx6="http://schemas.microsoft.com/office/drawing/2016/5/12/chartex" xmlns:cx7="http://schemas.microsoft.com/office/drawing/2016/5/13/chartex" xmlns:cx8="http://schemas.microsoft.com/office/drawing/2016/5/14/chartex" xmlns:mc="http://schemas.openxmlformats.org/markup-compatibility/2006" xmlns:aink="http://schemas.microsoft.com/office/drawing/2016/ink" xmlns:am3d="http://schemas.microsoft.com/office/drawing/2017/model3d" xmlns:o="urn:schemas-microsoft-com:office:office" xmlns:r="http://schemas.openxmlformats.org/officeDocument/2006/relationships" xmlns:m="http://schemas.openxmlformats.org/officeDocument/2006/math" xmlns:v="urn:schemas-microsoft-com:vml" xmlns:wp14="http://schemas.microsoft.com/office/word/2010/wordprocessingDrawing" xmlns:wp="http://schemas.openxmlformats.org/drawingml/2006/wordprocessingDrawing" xmlns:w10="urn:schemas-microsoft-com:office:word" xmlns:w="http://schemas.openxmlformats.org/wordprocessingml/2006/main" xmlns:w14="http://schemas.microsoft.com/office/word/2010/wordml" xmlns:w15="http://schemas.microsoft.com/office/word/2012/wordml" xmlns:w16cex="http://schemas.microsoft.com/office/word/2018/wordml/cex" xmlns:w16cid="http://schemas.microsoft.com/office/word/2016/wordml/cid" xmlns:w16="http://schemas.microsoft.com/office/word/2018/wordml" xmlns:w16sdtdh="http://schemas.microsoft.com/office/word/2020/wordml/sdtdatahash" xmlns:w16se="http://schemas.microsoft.com/office/word/2015/wordml/symex" xmlns:wpg="http://schemas.microsoft.com/office/word/2010/wordprocessingGroup" xmlns:wpi="http://schemas.microsoft.com/office/word/2010/wordprocessingInk" xmlns:wne="http://schemas.microsoft.com/office/word/2006/wordml" xmlns:wps="http://schemas.microsoft.com/office/word/2010/wordprocessingShape" mc:Ignorable="w14 w15 w16se w16cid w16 w16cex w16sdtdh wp14">
   <w:abstractNum w:abstractNumId="0" w15:restartNumberingAfterBreak="0">
     <w:nsid w:val="0DAB0187"/>
     <w:multiLevelType w:val="hybridMultilevel"/>

</xml_diff>